<commit_message>
Small changes to analysis- and design document
</commit_message>
<xml_diff>
--- a/Analysis Document.docx
+++ b/Analysis Document.docx
@@ -1804,54 +1804,283 @@
         <w:t>. The concept of the first version of the application consists of the following points:</w:t>
       </w:r>
     </w:p>
-    <w:p>
-      <w:pPr>
-        <w:pStyle w:val="Lijstalinea"/>
-        <w:numPr>
-          <w:ilvl w:val="0"/>
-          <w:numId w:val="17"/>
-        </w:numPr>
-      </w:pPr>
-      <w:r>
-        <w:t>The user can explore book based on an emotion.</w:t>
-      </w:r>
-    </w:p>
-    <w:p>
-      <w:pPr>
-        <w:pStyle w:val="Lijstalinea"/>
-        <w:numPr>
-          <w:ilvl w:val="0"/>
-          <w:numId w:val="17"/>
-        </w:numPr>
-      </w:pPr>
-      <w:r>
-        <w:t>The user can read details about books.</w:t>
-      </w:r>
-    </w:p>
-    <w:p>
-      <w:pPr>
-        <w:pStyle w:val="Lijstalinea"/>
-        <w:numPr>
-          <w:ilvl w:val="0"/>
-          <w:numId w:val="17"/>
-        </w:numPr>
-      </w:pPr>
-      <w:r>
-        <w:t>The user can store books they want to read on their bookshelf.</w:t>
-      </w:r>
-    </w:p>
-    <w:p>
-      <w:pPr>
-        <w:pStyle w:val="Lijstalinea"/>
-        <w:numPr>
-          <w:ilvl w:val="0"/>
-          <w:numId w:val="17"/>
-        </w:numPr>
-      </w:pPr>
-      <w:r>
-        <w:t>The user can set the status of books on their bookshelf to reading and read.</w:t>
-      </w:r>
-    </w:p>
+    <w:tbl>
+      <w:tblPr>
+        <w:tblStyle w:val="Rastertabel1licht"/>
+        <w:tblW w:w="0" w:type="auto"/>
+        <w:tblLook w:val="04A0" w:firstRow="1" w:lastRow="0" w:firstColumn="1" w:lastColumn="0" w:noHBand="0" w:noVBand="1"/>
+      </w:tblPr>
+      <w:tblGrid>
+        <w:gridCol w:w="739"/>
+        <w:gridCol w:w="1634"/>
+        <w:gridCol w:w="1128"/>
+        <w:gridCol w:w="5849"/>
+      </w:tblGrid>
+      <w:tr>
+        <w:trPr>
+          <w:cnfStyle w:val="100000000000" w:firstRow="1" w:lastRow="0" w:firstColumn="0" w:lastColumn="0" w:oddVBand="0" w:evenVBand="0" w:oddHBand="0" w:evenHBand="0" w:firstRowFirstColumn="0" w:firstRowLastColumn="0" w:lastRowFirstColumn="0" w:lastRowLastColumn="0"/>
+        </w:trPr>
+        <w:tc>
+          <w:tcPr>
+            <w:cnfStyle w:val="001000000000" w:firstRow="0" w:lastRow="0" w:firstColumn="1" w:lastColumn="0" w:oddVBand="0" w:evenVBand="0" w:oddHBand="0" w:evenHBand="0" w:firstRowFirstColumn="0" w:firstRowLastColumn="0" w:lastRowFirstColumn="0" w:lastRowLastColumn="0"/>
+            <w:tcW w:w="739" w:type="dxa"/>
+          </w:tcPr>
+          <w:p>
+            <w:r>
+              <w:t>ID</w:t>
+            </w:r>
+          </w:p>
+        </w:tc>
+        <w:tc>
+          <w:tcPr>
+            <w:tcW w:w="1634" w:type="dxa"/>
+          </w:tcPr>
+          <w:p>
+            <w:pPr>
+              <w:cnfStyle w:val="100000000000" w:firstRow="1" w:lastRow="0" w:firstColumn="0" w:lastColumn="0" w:oddVBand="0" w:evenVBand="0" w:oddHBand="0" w:evenHBand="0" w:firstRowFirstColumn="0" w:firstRowLastColumn="0" w:lastRowFirstColumn="0" w:lastRowLastColumn="0"/>
+            </w:pPr>
+            <w:r>
+              <w:t>Name</w:t>
+            </w:r>
+          </w:p>
+        </w:tc>
+        <w:tc>
+          <w:tcPr>
+            <w:tcW w:w="1128" w:type="dxa"/>
+          </w:tcPr>
+          <w:p>
+            <w:pPr>
+              <w:cnfStyle w:val="100000000000" w:firstRow="1" w:lastRow="0" w:firstColumn="0" w:lastColumn="0" w:oddVBand="0" w:evenVBand="0" w:oddHBand="0" w:evenHBand="0" w:firstRowFirstColumn="0" w:firstRowLastColumn="0" w:lastRowFirstColumn="0" w:lastRowLastColumn="0"/>
+            </w:pPr>
+            <w:r>
+              <w:t>Actor</w:t>
+            </w:r>
+          </w:p>
+        </w:tc>
+        <w:tc>
+          <w:tcPr>
+            <w:tcW w:w="5849" w:type="dxa"/>
+          </w:tcPr>
+          <w:p>
+            <w:pPr>
+              <w:cnfStyle w:val="100000000000" w:firstRow="1" w:lastRow="0" w:firstColumn="0" w:lastColumn="0" w:oddVBand="0" w:evenVBand="0" w:oddHBand="0" w:evenHBand="0" w:firstRowFirstColumn="0" w:firstRowLastColumn="0" w:lastRowFirstColumn="0" w:lastRowLastColumn="0"/>
+            </w:pPr>
+            <w:r>
+              <w:t>Description</w:t>
+            </w:r>
+          </w:p>
+        </w:tc>
+      </w:tr>
+      <w:tr>
+        <w:tc>
+          <w:tcPr>
+            <w:cnfStyle w:val="001000000000" w:firstRow="0" w:lastRow="0" w:firstColumn="1" w:lastColumn="0" w:oddVBand="0" w:evenVBand="0" w:oddHBand="0" w:evenHBand="0" w:firstRowFirstColumn="0" w:firstRowLastColumn="0" w:lastRowFirstColumn="0" w:lastRowLastColumn="0"/>
+            <w:tcW w:w="739" w:type="dxa"/>
+          </w:tcPr>
+          <w:p>
+            <w:r>
+              <w:t>US01</w:t>
+            </w:r>
+          </w:p>
+        </w:tc>
+        <w:tc>
+          <w:tcPr>
+            <w:tcW w:w="1634" w:type="dxa"/>
+          </w:tcPr>
+          <w:p>
+            <w:pPr>
+              <w:cnfStyle w:val="000000000000" w:firstRow="0" w:lastRow="0" w:firstColumn="0" w:lastColumn="0" w:oddVBand="0" w:evenVBand="0" w:oddHBand="0" w:evenHBand="0" w:firstRowFirstColumn="0" w:firstRowLastColumn="0" w:lastRowFirstColumn="0" w:lastRowLastColumn="0"/>
+            </w:pPr>
+            <w:r>
+              <w:t>Explore</w:t>
+            </w:r>
+          </w:p>
+        </w:tc>
+        <w:tc>
+          <w:tcPr>
+            <w:tcW w:w="1128" w:type="dxa"/>
+          </w:tcPr>
+          <w:p>
+            <w:pPr>
+              <w:cnfStyle w:val="000000000000" w:firstRow="0" w:lastRow="0" w:firstColumn="0" w:lastColumn="0" w:oddVBand="0" w:evenVBand="0" w:oddHBand="0" w:evenHBand="0" w:firstRowFirstColumn="0" w:firstRowLastColumn="0" w:lastRowFirstColumn="0" w:lastRowLastColumn="0"/>
+            </w:pPr>
+            <w:r>
+              <w:t>User</w:t>
+            </w:r>
+          </w:p>
+        </w:tc>
+        <w:tc>
+          <w:tcPr>
+            <w:tcW w:w="5849" w:type="dxa"/>
+          </w:tcPr>
+          <w:p>
+            <w:pPr>
+              <w:cnfStyle w:val="000000000000" w:firstRow="0" w:lastRow="0" w:firstColumn="0" w:lastColumn="0" w:oddVBand="0" w:evenVBand="0" w:oddHBand="0" w:evenHBand="0" w:firstRowFirstColumn="0" w:firstRowLastColumn="0" w:lastRowFirstColumn="0" w:lastRowLastColumn="0"/>
+            </w:pPr>
+            <w:r>
+              <w:t>As the actor I want to be able to find new books based on my mood, so I can easier find the right book to read.</w:t>
+            </w:r>
+          </w:p>
+        </w:tc>
+      </w:tr>
+      <w:tr>
+        <w:tc>
+          <w:tcPr>
+            <w:cnfStyle w:val="001000000000" w:firstRow="0" w:lastRow="0" w:firstColumn="1" w:lastColumn="0" w:oddVBand="0" w:evenVBand="0" w:oddHBand="0" w:evenHBand="0" w:firstRowFirstColumn="0" w:firstRowLastColumn="0" w:lastRowFirstColumn="0" w:lastRowLastColumn="0"/>
+            <w:tcW w:w="739" w:type="dxa"/>
+          </w:tcPr>
+          <w:p>
+            <w:r>
+              <w:t>US02</w:t>
+            </w:r>
+          </w:p>
+        </w:tc>
+        <w:tc>
+          <w:tcPr>
+            <w:tcW w:w="1634" w:type="dxa"/>
+          </w:tcPr>
+          <w:p>
+            <w:pPr>
+              <w:cnfStyle w:val="000000000000" w:firstRow="0" w:lastRow="0" w:firstColumn="0" w:lastColumn="0" w:oddVBand="0" w:evenVBand="0" w:oddHBand="0" w:evenHBand="0" w:firstRowFirstColumn="0" w:firstRowLastColumn="0" w:lastRowFirstColumn="0" w:lastRowLastColumn="0"/>
+            </w:pPr>
+            <w:r>
+              <w:t>Details</w:t>
+            </w:r>
+          </w:p>
+        </w:tc>
+        <w:tc>
+          <w:tcPr>
+            <w:tcW w:w="1128" w:type="dxa"/>
+          </w:tcPr>
+          <w:p>
+            <w:pPr>
+              <w:cnfStyle w:val="000000000000" w:firstRow="0" w:lastRow="0" w:firstColumn="0" w:lastColumn="0" w:oddVBand="0" w:evenVBand="0" w:oddHBand="0" w:evenHBand="0" w:firstRowFirstColumn="0" w:firstRowLastColumn="0" w:lastRowFirstColumn="0" w:lastRowLastColumn="0"/>
+            </w:pPr>
+            <w:r>
+              <w:t>User</w:t>
+            </w:r>
+          </w:p>
+        </w:tc>
+        <w:tc>
+          <w:tcPr>
+            <w:tcW w:w="5849" w:type="dxa"/>
+          </w:tcPr>
+          <w:p>
+            <w:pPr>
+              <w:cnfStyle w:val="000000000000" w:firstRow="0" w:lastRow="0" w:firstColumn="0" w:lastColumn="0" w:oddVBand="0" w:evenVBand="0" w:oddHBand="0" w:evenHBand="0" w:firstRowFirstColumn="0" w:firstRowLastColumn="0" w:lastRowFirstColumn="0" w:lastRowLastColumn="0"/>
+            </w:pPr>
+            <w:r>
+              <w:t>As the user I want to be able to read details about the book I am considering to read next, so my choice becomes more accurate.</w:t>
+            </w:r>
+          </w:p>
+        </w:tc>
+      </w:tr>
+      <w:tr>
+        <w:tc>
+          <w:tcPr>
+            <w:cnfStyle w:val="001000000000" w:firstRow="0" w:lastRow="0" w:firstColumn="1" w:lastColumn="0" w:oddVBand="0" w:evenVBand="0" w:oddHBand="0" w:evenHBand="0" w:firstRowFirstColumn="0" w:firstRowLastColumn="0" w:lastRowFirstColumn="0" w:lastRowLastColumn="0"/>
+            <w:tcW w:w="739" w:type="dxa"/>
+          </w:tcPr>
+          <w:p>
+            <w:r>
+              <w:t>US03</w:t>
+            </w:r>
+          </w:p>
+        </w:tc>
+        <w:tc>
+          <w:tcPr>
+            <w:tcW w:w="1634" w:type="dxa"/>
+          </w:tcPr>
+          <w:p>
+            <w:pPr>
+              <w:cnfStyle w:val="000000000000" w:firstRow="0" w:lastRow="0" w:firstColumn="0" w:lastColumn="0" w:oddVBand="0" w:evenVBand="0" w:oddHBand="0" w:evenHBand="0" w:firstRowFirstColumn="0" w:firstRowLastColumn="0" w:lastRowFirstColumn="0" w:lastRowLastColumn="0"/>
+            </w:pPr>
+            <w:r>
+              <w:t>Bookshelf</w:t>
+            </w:r>
+          </w:p>
+        </w:tc>
+        <w:tc>
+          <w:tcPr>
+            <w:tcW w:w="1128" w:type="dxa"/>
+          </w:tcPr>
+          <w:p>
+            <w:pPr>
+              <w:cnfStyle w:val="000000000000" w:firstRow="0" w:lastRow="0" w:firstColumn="0" w:lastColumn="0" w:oddVBand="0" w:evenVBand="0" w:oddHBand="0" w:evenHBand="0" w:firstRowFirstColumn="0" w:firstRowLastColumn="0" w:lastRowFirstColumn="0" w:lastRowLastColumn="0"/>
+            </w:pPr>
+            <w:r>
+              <w:t>User</w:t>
+            </w:r>
+          </w:p>
+        </w:tc>
+        <w:tc>
+          <w:tcPr>
+            <w:tcW w:w="5849" w:type="dxa"/>
+          </w:tcPr>
+          <w:p>
+            <w:pPr>
+              <w:cnfStyle w:val="000000000000" w:firstRow="0" w:lastRow="0" w:firstColumn="0" w:lastColumn="0" w:oddVBand="0" w:evenVBand="0" w:oddHBand="0" w:evenHBand="0" w:firstRowFirstColumn="0" w:firstRowLastColumn="0" w:lastRowFirstColumn="0" w:lastRowLastColumn="0"/>
+            </w:pPr>
+            <w:r>
+              <w:t>As the actor I want to be able to store books on my bookshelf so I can create a backlog of books that I am interested in reading.</w:t>
+            </w:r>
+          </w:p>
+        </w:tc>
+      </w:tr>
+      <w:tr>
+        <w:tc>
+          <w:tcPr>
+            <w:cnfStyle w:val="001000000000" w:firstRow="0" w:lastRow="0" w:firstColumn="1" w:lastColumn="0" w:oddVBand="0" w:evenVBand="0" w:oddHBand="0" w:evenHBand="0" w:firstRowFirstColumn="0" w:firstRowLastColumn="0" w:lastRowFirstColumn="0" w:lastRowLastColumn="0"/>
+            <w:tcW w:w="739" w:type="dxa"/>
+          </w:tcPr>
+          <w:p>
+            <w:r>
+              <w:t>US04</w:t>
+            </w:r>
+          </w:p>
+        </w:tc>
+        <w:tc>
+          <w:tcPr>
+            <w:tcW w:w="1634" w:type="dxa"/>
+          </w:tcPr>
+          <w:p>
+            <w:pPr>
+              <w:cnfStyle w:val="000000000000" w:firstRow="0" w:lastRow="0" w:firstColumn="0" w:lastColumn="0" w:oddVBand="0" w:evenVBand="0" w:oddHBand="0" w:evenHBand="0" w:firstRowFirstColumn="0" w:firstRowLastColumn="0" w:lastRowFirstColumn="0" w:lastRowLastColumn="0"/>
+            </w:pPr>
+            <w:r>
+              <w:t>Status</w:t>
+            </w:r>
+          </w:p>
+        </w:tc>
+        <w:tc>
+          <w:tcPr>
+            <w:tcW w:w="1128" w:type="dxa"/>
+          </w:tcPr>
+          <w:p>
+            <w:pPr>
+              <w:cnfStyle w:val="000000000000" w:firstRow="0" w:lastRow="0" w:firstColumn="0" w:lastColumn="0" w:oddVBand="0" w:evenVBand="0" w:oddHBand="0" w:evenHBand="0" w:firstRowFirstColumn="0" w:firstRowLastColumn="0" w:lastRowFirstColumn="0" w:lastRowLastColumn="0"/>
+            </w:pPr>
+            <w:r>
+              <w:t>User</w:t>
+            </w:r>
+          </w:p>
+        </w:tc>
+        <w:tc>
+          <w:tcPr>
+            <w:tcW w:w="5849" w:type="dxa"/>
+          </w:tcPr>
+          <w:p>
+            <w:pPr>
+              <w:cnfStyle w:val="000000000000" w:firstRow="0" w:lastRow="0" w:firstColumn="0" w:lastColumn="0" w:oddVBand="0" w:evenVBand="0" w:oddHBand="0" w:evenHBand="0" w:firstRowFirstColumn="0" w:firstRowLastColumn="0" w:lastRowFirstColumn="0" w:lastRowLastColumn="0"/>
+            </w:pPr>
+            <w:r>
+              <w:t>As the actor I want to be able to set my stored books as want-to-read, reading, and read, so I can keep my bookshelf organized.</w:t>
+            </w:r>
+          </w:p>
+        </w:tc>
+      </w:tr>
+    </w:tbl>
+    <w:p/>
     <w:p>
       <w:r>
         <w:t>These points are the starting-off point of the project and will be further developed.</w:t>
@@ -2229,6 +2458,7 @@
           </w:tcPr>
           <w:p>
             <w:r>
+              <w:lastRenderedPageBreak/>
               <w:t>R07</w:t>
             </w:r>
           </w:p>
@@ -2391,7 +2621,10 @@
           </w:tcPr>
           <w:p>
             <w:r>
-              <w:t>US01</w:t>
+              <w:t>US0</w:t>
+            </w:r>
+            <w:r>
+              <w:t>5</w:t>
             </w:r>
           </w:p>
         </w:tc>
@@ -2449,8 +2682,10 @@
           </w:tcPr>
           <w:p>
             <w:r>
-              <w:lastRenderedPageBreak/>
-              <w:t>US02</w:t>
+              <w:t>US0</w:t>
+            </w:r>
+            <w:r>
+              <w:t>6</w:t>
             </w:r>
           </w:p>
         </w:tc>
@@ -2510,7 +2745,10 @@
           </w:tcPr>
           <w:p>
             <w:r>
-              <w:t>US03</w:t>
+              <w:t>US0</w:t>
+            </w:r>
+            <w:r>
+              <w:t>7</w:t>
             </w:r>
           </w:p>
         </w:tc>
@@ -2568,7 +2806,10 @@
           </w:tcPr>
           <w:p>
             <w:r>
-              <w:t>US04</w:t>
+              <w:t>US0</w:t>
+            </w:r>
+            <w:r>
+              <w:t>8</w:t>
             </w:r>
           </w:p>
         </w:tc>
@@ -2620,7 +2861,10 @@
           </w:tcPr>
           <w:p>
             <w:r>
-              <w:t>US05</w:t>
+              <w:t>US0</w:t>
+            </w:r>
+            <w:r>
+              <w:t>9</w:t>
             </w:r>
           </w:p>
         </w:tc>
@@ -5572,6 +5816,7 @@
   <w:rsids>
     <w:rsidRoot w:val="00771975"/>
     <w:rsid w:val="004B6855"/>
+    <w:rsid w:val="004E6FD7"/>
     <w:rsid w:val="00575054"/>
     <w:rsid w:val="00771975"/>
     <w:rsid w:val="007D1B04"/>

</xml_diff>